<commit_message>
Ändrat rubrik från organisation till organization.
</commit_message>
<xml_diff>
--- a/ServiceInteractions/riv/infrastructure/directory/organization/trunk/docs/TKB_infrastructure_directory_organization_1.0_RC2.docx
+++ b/ServiceInteractions/riv/infrastructure/directory/organization/trunk/docs/TKB_infrastructure_directory_organization_1.0_RC2.docx
@@ -30,18 +30,50 @@
           <w:sz w:val="56"/>
         </w:rPr>
       </w:pPr>
-      <w:fldSimple w:instr=" TITLE  infrastructure:directory:organisation  \* MERGEFORMAT ">
-        <w:r>
-          <w:rPr>
-            <w:rFonts w:ascii="Arial" w:hAnsi="Arial"/>
-            <w:b/>
-            <w:i/>
-            <w:color w:val="auto"/>
-            <w:sz w:val="56"/>
-          </w:rPr>
-          <w:t>infrastructure:directory:organisation</w:t>
-        </w:r>
-      </w:fldSimple>
+      <w:r>
+        <w:fldChar w:fldCharType="begin"/>
+      </w:r>
+      <w:r>
+        <w:instrText xml:space="preserve"> TITLE  infrastructure:directory:organisation  \* MERGEFORMAT </w:instrText>
+      </w:r>
+      <w:r>
+        <w:fldChar w:fldCharType="separate"/>
+      </w:r>
+      <w:proofErr w:type="gramStart"/>
+      <w:r>
+        <w:rPr>
+          <w:rFonts w:ascii="Arial" w:hAnsi="Arial"/>
+          <w:b/>
+          <w:i/>
+          <w:color w:val="auto"/>
+          <w:sz w:val="56"/>
+        </w:rPr>
+        <w:t>infrastructure:directory</w:t>
+      </w:r>
+      <w:proofErr w:type="gramEnd"/>
+      <w:r>
+        <w:rPr>
+          <w:rFonts w:ascii="Arial" w:hAnsi="Arial"/>
+          <w:b/>
+          <w:i/>
+          <w:color w:val="auto"/>
+          <w:sz w:val="56"/>
+        </w:rPr>
+        <w:t>:organiz</w:t>
+      </w:r>
+      <w:r>
+        <w:rPr>
+          <w:rFonts w:ascii="Arial" w:hAnsi="Arial"/>
+          <w:b/>
+          <w:i/>
+          <w:color w:val="auto"/>
+          <w:sz w:val="56"/>
+        </w:rPr>
+        <w:t>ation</w:t>
+      </w:r>
+      <w:r>
+        <w:fldChar w:fldCharType="end"/>
+      </w:r>
     </w:p>
     <w:p>
       <w:pPr>
@@ -175,7 +207,15 @@
           <w:color w:val="auto"/>
           <w:sz w:val="36"/>
         </w:rPr>
-        <w:t>02</w:t>
+        <w:t>2</w:t>
+      </w:r>
+      <w:r>
+        <w:rPr>
+          <w:rFonts w:ascii="Arial" w:hAnsi="Arial"/>
+          <w:color w:val="auto"/>
+          <w:sz w:val="36"/>
+        </w:rPr>
+        <w:t>2</w:t>
       </w:r>
     </w:p>
     <w:p>
@@ -3441,22 +3481,22 @@
         <w:pStyle w:val="Heading1"/>
         <w:ind w:right="0"/>
       </w:pPr>
-      <w:bookmarkStart w:id="15" w:name="_Toc198086678"/>
-      <w:bookmarkStart w:id="16" w:name="_Toc224960918"/>
-      <w:bookmarkStart w:id="17" w:name="_Toc358185719"/>
-      <w:bookmarkStart w:id="18" w:name="_Toc163300578"/>
-      <w:bookmarkStart w:id="19" w:name="_Toc163300880"/>
-      <w:bookmarkStart w:id="20" w:name="_Toc198366954"/>
-      <w:bookmarkStart w:id="21" w:name="_Toc384204602"/>
+      <w:bookmarkStart w:id="15" w:name="_Toc384204602"/>
+      <w:bookmarkStart w:id="16" w:name="_Toc198086678"/>
+      <w:bookmarkStart w:id="17" w:name="_Toc224960918"/>
+      <w:bookmarkStart w:id="18" w:name="_Toc358185719"/>
+      <w:bookmarkStart w:id="19" w:name="_Toc163300578"/>
+      <w:bookmarkStart w:id="20" w:name="_Toc163300880"/>
+      <w:bookmarkStart w:id="21" w:name="_Toc198366954"/>
       <w:r>
         <w:lastRenderedPageBreak/>
         <w:t>Versionsinformation</w:t>
       </w:r>
-      <w:bookmarkEnd w:id="21"/>
+      <w:bookmarkEnd w:id="15"/>
     </w:p>
-    <w:bookmarkEnd w:id="15"/>
     <w:bookmarkEnd w:id="16"/>
     <w:bookmarkEnd w:id="17"/>
+    <w:bookmarkEnd w:id="18"/>
     <w:p>
       <w:r>
         <w:t>Denna revision av tjänstekontraktsbe</w:t>
@@ -3482,8 +3522,8 @@
         </w:rPr>
       </w:pPr>
       <w:bookmarkStart w:id="22" w:name="_Toc358185720"/>
-      <w:bookmarkStart w:id="23" w:name="_Toc163300882"/>
-      <w:bookmarkStart w:id="24" w:name="_Toc384204603"/>
+      <w:bookmarkStart w:id="23" w:name="_Toc384204603"/>
+      <w:bookmarkStart w:id="24" w:name="_Toc163300882"/>
       <w:r>
         <w:rPr>
           <w:color w:val="auto"/>
@@ -3497,7 +3537,7 @@
         </w:rPr>
         <w:t>1.0_RC2</w:t>
       </w:r>
-      <w:bookmarkEnd w:id="24"/>
+      <w:bookmarkEnd w:id="23"/>
     </w:p>
     <w:p>
       <w:pPr>
@@ -3972,17 +4012,17 @@
         <w:ind w:right="0"/>
       </w:pPr>
       <w:bookmarkStart w:id="28" w:name="_Ref369705736"/>
-      <w:bookmarkStart w:id="29" w:name="_Toc358185722"/>
-      <w:bookmarkStart w:id="30" w:name="_Toc384204605"/>
-      <w:bookmarkEnd w:id="23"/>
+      <w:bookmarkStart w:id="29" w:name="_Toc384204605"/>
+      <w:bookmarkStart w:id="30" w:name="_Toc358185722"/>
+      <w:bookmarkEnd w:id="24"/>
       <w:r>
         <w:lastRenderedPageBreak/>
         <w:t>Tjänstedomänens arkitektur</w:t>
       </w:r>
       <w:bookmarkEnd w:id="28"/>
-      <w:bookmarkEnd w:id="30"/>
+      <w:bookmarkEnd w:id="29"/>
     </w:p>
-    <w:bookmarkEnd w:id="29"/>
+    <w:bookmarkEnd w:id="30"/>
     <w:p>
       <w:pPr>
         <w:rPr>
@@ -5007,7 +5047,7 @@
           <v:shape id="_x0000_i1026" type="#_x0000_t75" style="width:495.75pt;height:348pt" o:ole="">
             <v:imagedata r:id="rId15" o:title=""/>
           </v:shape>
-          <o:OLEObject Type="Embed" ProgID="Visio.Drawing.11" ShapeID="_x0000_i1026" DrawAspect="Content" ObjectID="_1457946756" r:id="rId16"/>
+          <o:OLEObject Type="Embed" ProgID="Visio.Drawing.11" ShapeID="_x0000_i1026" DrawAspect="Content" ObjectID="_1459658924" r:id="rId16"/>
         </w:object>
       </w:r>
     </w:p>
@@ -5148,7 +5188,7 @@
                     <a:blip r:embed="rId17">
                       <a:extLst>
                         <a:ext uri="{28A0092B-C50C-407E-A947-70E740481C1C}">
-                          <a14:useLocalDpi xmlns:a14="http://schemas.microsoft.com/office/drawing/2010/main" xmlns:wps="http://schemas.microsoft.com/office/word/2010/wordprocessingShape" xmlns:wpi="http://schemas.microsoft.com/office/word/2010/wordprocessingInk" xmlns:wpg="http://schemas.microsoft.com/office/word/2010/wordprocessingGroup" xmlns:w14="http://schemas.microsoft.com/office/word/2010/wordml" xmlns:w="http://schemas.openxmlformats.org/wordprocessingml/2006/main" xmlns:w10="urn:schemas-microsoft-com:office:word" xmlns:wp14="http://schemas.microsoft.com/office/word/2010/wordprocessingDrawing" xmlns:v="urn:schemas-microsoft-com:vml" xmlns:o="urn:schemas-microsoft-com:office:office" xmlns:mc="http://schemas.openxmlformats.org/markup-compatibility/2006" xmlns:wpc="http://schemas.microsoft.com/office/word/2010/wordprocessingCanvas" xmlns="" val="0"/>
+                          <a14:useLocalDpi xmlns="" xmlns:wpc="http://schemas.microsoft.com/office/word/2010/wordprocessingCanvas" xmlns:mc="http://schemas.openxmlformats.org/markup-compatibility/2006" xmlns:o="urn:schemas-microsoft-com:office:office" xmlns:v="urn:schemas-microsoft-com:vml" xmlns:wp14="http://schemas.microsoft.com/office/word/2010/wordprocessingDrawing" xmlns:w10="urn:schemas-microsoft-com:office:word" xmlns:w="http://schemas.openxmlformats.org/wordprocessingml/2006/main" xmlns:w14="http://schemas.microsoft.com/office/word/2010/wordml" xmlns:wpg="http://schemas.microsoft.com/office/word/2010/wordprocessingGroup" xmlns:wpi="http://schemas.microsoft.com/office/word/2010/wordprocessingInk" xmlns:wps="http://schemas.microsoft.com/office/word/2010/wordprocessingShape" xmlns:a14="http://schemas.microsoft.com/office/drawing/2010/main" val="0"/>
                         </a:ext>
                       </a:extLst>
                     </a:blip>
@@ -5350,7 +5390,7 @@
                     <a:blip r:embed="rId18">
                       <a:extLst>
                         <a:ext uri="{28A0092B-C50C-407E-A947-70E740481C1C}">
-                          <a14:useLocalDpi xmlns:a14="http://schemas.microsoft.com/office/drawing/2010/main" xmlns:wps="http://schemas.microsoft.com/office/word/2010/wordprocessingShape" xmlns:wpi="http://schemas.microsoft.com/office/word/2010/wordprocessingInk" xmlns:wpg="http://schemas.microsoft.com/office/word/2010/wordprocessingGroup" xmlns:w14="http://schemas.microsoft.com/office/word/2010/wordml" xmlns:w="http://schemas.openxmlformats.org/wordprocessingml/2006/main" xmlns:w10="urn:schemas-microsoft-com:office:word" xmlns:wp14="http://schemas.microsoft.com/office/word/2010/wordprocessingDrawing" xmlns:v="urn:schemas-microsoft-com:vml" xmlns:o="urn:schemas-microsoft-com:office:office" xmlns:mc="http://schemas.openxmlformats.org/markup-compatibility/2006" xmlns:wpc="http://schemas.microsoft.com/office/word/2010/wordprocessingCanvas" xmlns="" val="0"/>
+                          <a14:useLocalDpi xmlns="" xmlns:wpc="http://schemas.microsoft.com/office/word/2010/wordprocessingCanvas" xmlns:mc="http://schemas.openxmlformats.org/markup-compatibility/2006" xmlns:o="urn:schemas-microsoft-com:office:office" xmlns:v="urn:schemas-microsoft-com:vml" xmlns:wp14="http://schemas.microsoft.com/office/word/2010/wordprocessingDrawing" xmlns:w10="urn:schemas-microsoft-com:office:word" xmlns:w="http://schemas.openxmlformats.org/wordprocessingml/2006/main" xmlns:w14="http://schemas.microsoft.com/office/word/2010/wordml" xmlns:wpg="http://schemas.microsoft.com/office/word/2010/wordprocessingGroup" xmlns:wpi="http://schemas.microsoft.com/office/word/2010/wordprocessingInk" xmlns:wps="http://schemas.microsoft.com/office/word/2010/wordprocessingShape" xmlns:a14="http://schemas.microsoft.com/office/drawing/2010/main" val="0"/>
                         </a:ext>
                       </a:extLst>
                     </a:blip>
@@ -5464,7 +5504,7 @@
                     <a:blip r:embed="rId19">
                       <a:extLst>
                         <a:ext uri="{28A0092B-C50C-407E-A947-70E740481C1C}">
-                          <a14:useLocalDpi xmlns:a14="http://schemas.microsoft.com/office/drawing/2010/main" xmlns:wps="http://schemas.microsoft.com/office/word/2010/wordprocessingShape" xmlns:wpi="http://schemas.microsoft.com/office/word/2010/wordprocessingInk" xmlns:wpg="http://schemas.microsoft.com/office/word/2010/wordprocessingGroup" xmlns:w14="http://schemas.microsoft.com/office/word/2010/wordml" xmlns:w="http://schemas.openxmlformats.org/wordprocessingml/2006/main" xmlns:w10="urn:schemas-microsoft-com:office:word" xmlns:wp14="http://schemas.microsoft.com/office/word/2010/wordprocessingDrawing" xmlns:v="urn:schemas-microsoft-com:vml" xmlns:o="urn:schemas-microsoft-com:office:office" xmlns:mc="http://schemas.openxmlformats.org/markup-compatibility/2006" xmlns:wpc="http://schemas.microsoft.com/office/word/2010/wordprocessingCanvas" xmlns="" val="0"/>
+                          <a14:useLocalDpi xmlns="" xmlns:wpc="http://schemas.microsoft.com/office/word/2010/wordprocessingCanvas" xmlns:mc="http://schemas.openxmlformats.org/markup-compatibility/2006" xmlns:o="urn:schemas-microsoft-com:office:office" xmlns:v="urn:schemas-microsoft-com:vml" xmlns:wp14="http://schemas.microsoft.com/office/word/2010/wordprocessingDrawing" xmlns:w10="urn:schemas-microsoft-com:office:word" xmlns:w="http://schemas.openxmlformats.org/wordprocessingml/2006/main" xmlns:w14="http://schemas.microsoft.com/office/word/2010/wordml" xmlns:wpg="http://schemas.microsoft.com/office/word/2010/wordprocessingGroup" xmlns:wpi="http://schemas.microsoft.com/office/word/2010/wordprocessingInk" xmlns:wps="http://schemas.microsoft.com/office/word/2010/wordprocessingShape" xmlns:a14="http://schemas.microsoft.com/office/drawing/2010/main" val="0"/>
                         </a:ext>
                       </a:extLst>
                     </a:blip>
@@ -7136,9 +7176,13 @@
           <w:numId w:val="21"/>
         </w:numPr>
       </w:pPr>
+      <w:proofErr w:type="spellStart"/>
+      <w:proofErr w:type="gramStart"/>
       <w:r>
         <w:t>SLA:er</w:t>
       </w:r>
+      <w:proofErr w:type="spellEnd"/>
+      <w:proofErr w:type="gramEnd"/>
       <w:r>
         <w:t xml:space="preserve"> (se avsnitt </w:t>
       </w:r>
@@ -7862,9 +7906,9 @@
       <w:bookmarkStart w:id="55" w:name="_Toc358185734"/>
       <w:bookmarkStart w:id="56" w:name="_Ref369705957"/>
       <w:bookmarkStart w:id="57" w:name="_Toc384204614"/>
-      <w:bookmarkEnd w:id="18"/>
       <w:bookmarkEnd w:id="19"/>
       <w:bookmarkEnd w:id="20"/>
+      <w:bookmarkEnd w:id="21"/>
       <w:r>
         <w:lastRenderedPageBreak/>
         <w:t xml:space="preserve">Tjänstedomänens </w:t>
@@ -8475,7 +8519,7 @@
           <v:shape id="_x0000_i1027" type="#_x0000_t75" style="width:77.25pt;height:49.5pt" o:ole="">
             <v:imagedata r:id="rId20" o:title=""/>
           </v:shape>
-          <o:OLEObject Type="Embed" ProgID="Excel.Sheet.8" ShapeID="_x0000_i1027" DrawAspect="Icon" ObjectID="_1457946757" r:id="rId21"/>
+          <o:OLEObject Type="Embed" ProgID="Excel.Sheet.8" ShapeID="_x0000_i1027" DrawAspect="Icon" ObjectID="_1459658925" r:id="rId21"/>
         </w:object>
       </w:r>
     </w:p>
@@ -12380,7 +12424,7 @@
           <v:shape id="_x0000_i1028" type="#_x0000_t75" style="width:77.25pt;height:49.5pt" o:ole="">
             <v:imagedata r:id="rId20" o:title=""/>
           </v:shape>
-          <o:OLEObject Type="Embed" ProgID="Excel.Sheet.8" ShapeID="_x0000_i1028" DrawAspect="Icon" ObjectID="_1457946758" r:id="rId22"/>
+          <o:OLEObject Type="Embed" ProgID="Excel.Sheet.8" ShapeID="_x0000_i1028" DrawAspect="Icon" ObjectID="_1459658926" r:id="rId22"/>
         </w:object>
       </w:r>
     </w:p>
@@ -15155,7 +15199,7 @@
           <v:shape id="_x0000_i1029" type="#_x0000_t75" style="width:77.25pt;height:49.5pt" o:ole="">
             <v:imagedata r:id="rId20" o:title=""/>
           </v:shape>
-          <o:OLEObject Type="Embed" ProgID="Excel.Sheet.8" ShapeID="_x0000_i1029" DrawAspect="Icon" ObjectID="_1457946759" r:id="rId23"/>
+          <o:OLEObject Type="Embed" ProgID="Excel.Sheet.8" ShapeID="_x0000_i1029" DrawAspect="Icon" ObjectID="_1459658927" r:id="rId23"/>
         </w:object>
       </w:r>
     </w:p>
@@ -19811,7 +19855,7 @@
           <v:shape id="_x0000_i1030" type="#_x0000_t75" style="width:77.25pt;height:49.5pt" o:ole="">
             <v:imagedata r:id="rId20" o:title=""/>
           </v:shape>
-          <o:OLEObject Type="Embed" ProgID="Excel.Sheet.8" ShapeID="_x0000_i1030" DrawAspect="Icon" ObjectID="_1457946760" r:id="rId24"/>
+          <o:OLEObject Type="Embed" ProgID="Excel.Sheet.8" ShapeID="_x0000_i1030" DrawAspect="Icon" ObjectID="_1459658928" r:id="rId24"/>
         </w:object>
       </w:r>
     </w:p>
@@ -33821,7 +33865,7 @@
                         <a:blip r:embed="rId1">
                           <a:extLst>
                             <a:ext uri="{28A0092B-C50C-407E-A947-70E740481C1C}">
-                              <a14:useLocalDpi xmlns:a14="http://schemas.microsoft.com/office/drawing/2010/main" xmlns:wps="http://schemas.microsoft.com/office/word/2010/wordprocessingShape" xmlns:wpi="http://schemas.microsoft.com/office/word/2010/wordprocessingInk" xmlns:wpg="http://schemas.microsoft.com/office/word/2010/wordprocessingGroup" xmlns:w14="http://schemas.microsoft.com/office/word/2010/wordml" xmlns:w="http://schemas.openxmlformats.org/wordprocessingml/2006/main" xmlns:w10="urn:schemas-microsoft-com:office:word" xmlns:wp14="http://schemas.microsoft.com/office/word/2010/wordprocessingDrawing" xmlns:v="urn:schemas-microsoft-com:vml" xmlns:o="urn:schemas-microsoft-com:office:office" xmlns:mc="http://schemas.openxmlformats.org/markup-compatibility/2006" xmlns:wpc="http://schemas.microsoft.com/office/word/2010/wordprocessingCanvas" xmlns="" val="0"/>
+                              <a14:useLocalDpi xmlns="" xmlns:wpc="http://schemas.microsoft.com/office/word/2010/wordprocessingCanvas" xmlns:mc="http://schemas.openxmlformats.org/markup-compatibility/2006" xmlns:o="urn:schemas-microsoft-com:office:office" xmlns:v="urn:schemas-microsoft-com:vml" xmlns:wp14="http://schemas.microsoft.com/office/word/2010/wordprocessingDrawing" xmlns:w10="urn:schemas-microsoft-com:office:word" xmlns:w="http://schemas.openxmlformats.org/wordprocessingml/2006/main" xmlns:w14="http://schemas.microsoft.com/office/word/2010/wordml" xmlns:wpg="http://schemas.microsoft.com/office/word/2010/wordprocessingGroup" xmlns:wpi="http://schemas.microsoft.com/office/word/2010/wordprocessingInk" xmlns:wps="http://schemas.microsoft.com/office/word/2010/wordprocessingShape" xmlns:a14="http://schemas.microsoft.com/office/drawing/2010/main" val="0"/>
                             </a:ext>
                           </a:extLst>
                         </a:blip>
@@ -34335,7 +34379,7 @@
             <w:rPr>
               <w:noProof/>
             </w:rPr>
-            <w:t>2014-04-02</w:t>
+            <w:t>2014-04-22</w:t>
           </w:r>
           <w:r>
             <w:rPr>
@@ -34543,7 +34587,7 @@
                         <a:blip r:embed="rId1">
                           <a:extLst>
                             <a:ext uri="{28A0092B-C50C-407E-A947-70E740481C1C}">
-                              <a14:useLocalDpi xmlns:a14="http://schemas.microsoft.com/office/drawing/2010/main" xmlns:wps="http://schemas.microsoft.com/office/word/2010/wordprocessingShape" xmlns:wpi="http://schemas.microsoft.com/office/word/2010/wordprocessingInk" xmlns:wpg="http://schemas.microsoft.com/office/word/2010/wordprocessingGroup" xmlns:w14="http://schemas.microsoft.com/office/word/2010/wordml" xmlns:w="http://schemas.openxmlformats.org/wordprocessingml/2006/main" xmlns:w10="urn:schemas-microsoft-com:office:word" xmlns:wp14="http://schemas.microsoft.com/office/word/2010/wordprocessingDrawing" xmlns:v="urn:schemas-microsoft-com:vml" xmlns:o="urn:schemas-microsoft-com:office:office" xmlns:mc="http://schemas.openxmlformats.org/markup-compatibility/2006" xmlns:wpc="http://schemas.microsoft.com/office/word/2010/wordprocessingCanvas" xmlns="" val="0"/>
+                              <a14:useLocalDpi xmlns="" xmlns:wpc="http://schemas.microsoft.com/office/word/2010/wordprocessingCanvas" xmlns:mc="http://schemas.openxmlformats.org/markup-compatibility/2006" xmlns:o="urn:schemas-microsoft-com:office:office" xmlns:v="urn:schemas-microsoft-com:vml" xmlns:wp14="http://schemas.microsoft.com/office/word/2010/wordprocessingDrawing" xmlns:w10="urn:schemas-microsoft-com:office:word" xmlns:w="http://schemas.openxmlformats.org/wordprocessingml/2006/main" xmlns:w14="http://schemas.microsoft.com/office/word/2010/wordml" xmlns:wpg="http://schemas.microsoft.com/office/word/2010/wordprocessingGroup" xmlns:wpi="http://schemas.microsoft.com/office/word/2010/wordprocessingInk" xmlns:wps="http://schemas.microsoft.com/office/word/2010/wordprocessingShape" xmlns:a14="http://schemas.microsoft.com/office/drawing/2010/main" val="0"/>
                             </a:ext>
                           </a:extLst>
                         </a:blip>
@@ -34963,7 +35007,7 @@
             <w:rPr>
               <w:noProof/>
             </w:rPr>
-            <w:t>7</w:t>
+            <w:t>1</w:t>
           </w:r>
           <w:r>
             <w:rPr>
@@ -35064,7 +35108,7 @@
               <w:sz w:val="16"/>
               <w:szCs w:val="16"/>
             </w:rPr>
-            <w:t>2014-04-02</w:t>
+            <w:t>2014-04-22</w:t>
           </w:r>
           <w:r>
             <w:rPr>
@@ -46389,7 +46433,7 @@
 </file>
 
 <file path=customXml/itemProps1.xml><?xml version="1.0" encoding="utf-8"?>
-<ds:datastoreItem xmlns:ds="http://schemas.openxmlformats.org/officeDocument/2006/customXml" ds:itemID="{1730E982-31A6-440D-BE85-68C863C98749}">
+<ds:datastoreItem xmlns:ds="http://schemas.openxmlformats.org/officeDocument/2006/customXml" ds:itemID="{9C95CF70-E273-49D0-8887-D67C51692A7B}">
   <ds:schemaRefs>
     <ds:schemaRef ds:uri="http://schemas.openxmlformats.org/officeDocument/2006/bibliography"/>
   </ds:schemaRefs>
@@ -46397,7 +46441,7 @@
 </file>
 
 <file path=customXml/itemProps2.xml><?xml version="1.0" encoding="utf-8"?>
-<ds:datastoreItem xmlns:ds="http://schemas.openxmlformats.org/officeDocument/2006/customXml" ds:itemID="{09747243-1365-4636-BD04-D6604E0CCF7F}">
+<ds:datastoreItem xmlns:ds="http://schemas.openxmlformats.org/officeDocument/2006/customXml" ds:itemID="{F4260874-B8B1-472F-B9C0-EE2CD8082C26}">
   <ds:schemaRefs>
     <ds:schemaRef ds:uri="http://schemas.openxmlformats.org/officeDocument/2006/bibliography"/>
   </ds:schemaRefs>

</xml_diff>